<commit_message>
Fixed DLDFS and IDDFS
</commit_message>
<xml_diff>
--- a/Written Part.docx
+++ b/Written Part.docx
@@ -73,7 +73,7 @@
         <w:pStyle w:val="Heading1"/>
         <w:numPr>
           <w:ilvl w:val="0"/>
-          <w:numId w:val="1"/>
+          <w:numId w:val="3"/>
         </w:numPr>
         <w:rPr>
           <w:rFonts w:eastAsia="Times New Roman"/>
@@ -361,7 +361,23 @@
                 <w:rFonts w:ascii="Segoe UI" w:eastAsia="Times New Roman" w:hAnsi="Segoe UI" w:cs="Segoe UI"/>
                 <w:color w:val="24292E"/>
               </w:rPr>
-              <w:t>O(b^(d+1))</w:t>
+              <w:t>O(</w:t>
+            </w:r>
+            <w:proofErr w:type="spellStart"/>
+            <w:r>
+              <w:rPr>
+                <w:rFonts w:ascii="Segoe UI" w:eastAsia="Times New Roman" w:hAnsi="Segoe UI" w:cs="Segoe UI"/>
+                <w:color w:val="24292E"/>
+              </w:rPr>
+              <w:t>b^d</w:t>
+            </w:r>
+            <w:proofErr w:type="spellEnd"/>
+            <w:r>
+              <w:rPr>
+                <w:rFonts w:ascii="Segoe UI" w:eastAsia="Times New Roman" w:hAnsi="Segoe UI" w:cs="Segoe UI"/>
+                <w:color w:val="24292E"/>
+              </w:rPr>
+              <w:t>)</w:t>
             </w:r>
           </w:p>
         </w:tc>
@@ -392,7 +408,7 @@
                 <w:rFonts w:ascii="Segoe UI" w:eastAsia="Times New Roman" w:hAnsi="Segoe UI" w:cs="Segoe UI"/>
                 <w:color w:val="24292E"/>
               </w:rPr>
-              <w:t>O(b^(d+1))</w:t>
+              <w:t>O(b^d)</w:t>
             </w:r>
           </w:p>
         </w:tc>
@@ -683,25 +699,23 @@
                 <w:sz w:val="20"/>
                 <w:szCs w:val="20"/>
               </w:rPr>
-              <w:t xml:space="preserve">YES (If costs are </w:t>
-            </w:r>
-            <w:proofErr w:type="spellStart"/>
-            <w:r>
-              <w:rPr>
-                <w:rFonts w:ascii="Times New Roman" w:eastAsia="Times New Roman" w:hAnsi="Times New Roman" w:cs="Times New Roman"/>
-                <w:sz w:val="20"/>
-                <w:szCs w:val="20"/>
-              </w:rPr>
-              <w:t>psotive</w:t>
-            </w:r>
-            <w:proofErr w:type="spellEnd"/>
-            <w:r>
-              <w:rPr>
-                <w:rFonts w:ascii="Times New Roman" w:eastAsia="Times New Roman" w:hAnsi="Times New Roman" w:cs="Times New Roman"/>
-                <w:sz w:val="20"/>
-                <w:szCs w:val="20"/>
-              </w:rPr>
-              <w:t xml:space="preserve"> integers)</w:t>
+              <w:t>YES (If costs are p</w:t>
+            </w:r>
+            <w:r>
+              <w:rPr>
+                <w:rFonts w:ascii="Times New Roman" w:eastAsia="Times New Roman" w:hAnsi="Times New Roman" w:cs="Times New Roman"/>
+                <w:sz w:val="20"/>
+                <w:szCs w:val="20"/>
+              </w:rPr>
+              <w:t>osi</w:t>
+            </w:r>
+            <w:r>
+              <w:rPr>
+                <w:rFonts w:ascii="Times New Roman" w:eastAsia="Times New Roman" w:hAnsi="Times New Roman" w:cs="Times New Roman"/>
+                <w:sz w:val="20"/>
+                <w:szCs w:val="20"/>
+              </w:rPr>
+              <w:t>tive integers)</w:t>
             </w:r>
           </w:p>
         </w:tc>
@@ -1204,21 +1218,7 @@
                 <w:rFonts w:ascii="Segoe UI" w:eastAsia="Times New Roman" w:hAnsi="Segoe UI" w:cs="Segoe UI"/>
                 <w:color w:val="24292E"/>
               </w:rPr>
-              <w:t>O(b</w:t>
-            </w:r>
-            <w:r>
-              <w:rPr>
-                <w:rFonts w:ascii="Segoe UI" w:eastAsia="Times New Roman" w:hAnsi="Segoe UI" w:cs="Segoe UI"/>
-                <w:color w:val="24292E"/>
-              </w:rPr>
-              <w:t>d</w:t>
-            </w:r>
-            <w:r>
-              <w:rPr>
-                <w:rFonts w:ascii="Segoe UI" w:eastAsia="Times New Roman" w:hAnsi="Segoe UI" w:cs="Segoe UI"/>
-                <w:color w:val="24292E"/>
-              </w:rPr>
-              <w:t>)</w:t>
+              <w:t>O(bd)</w:t>
             </w:r>
           </w:p>
         </w:tc>
@@ -1516,7 +1516,7 @@
           <w:rFonts w:ascii="Times New Roman" w:eastAsia="Times New Roman" w:hAnsi="Times New Roman" w:cs="Times New Roman"/>
         </w:rPr>
       </w:pPr>
-      <w:hyperlink r:id="rId5" w:history="1">
+      <w:hyperlink r:id="rId7" w:history="1">
         <w:r>
           <w:rPr>
             <w:rStyle w:val="Hyperlink"/>
@@ -1528,50 +1528,451 @@
     </w:p>
     <w:p>
       <w:pPr>
-        <w:ind w:left="360"/>
-        <w:rPr>
-          <w:rFonts w:ascii="Times New Roman" w:eastAsia="Times New Roman" w:hAnsi="Times New Roman" w:cs="Times New Roman"/>
-        </w:rPr>
-      </w:pPr>
+        <w:pStyle w:val="Heading1"/>
+        <w:numPr>
+          <w:ilvl w:val="0"/>
+          <w:numId w:val="3"/>
+        </w:numPr>
+      </w:pPr>
+      <w:r>
+        <w:t xml:space="preserve"> </w:t>
+      </w:r>
+    </w:p>
+    <w:p/>
+    <w:p/>
+    <w:p/>
+    <w:p/>
+    <w:p/>
+    <w:p/>
+    <w:p/>
+    <w:p/>
+    <w:p>
+      <w:r>
+        <w:lastRenderedPageBreak/>
+        <w:t>Initial state</w:t>
+      </w:r>
     </w:p>
     <w:p>
+      <w:r>
+        <w:t xml:space="preserve">S =  </w:t>
+      </w:r>
+    </w:p>
+    <w:tbl>
+      <w:tblPr>
+        <w:tblStyle w:val="TableGrid"/>
+        <w:tblW w:w="0" w:type="auto"/>
+        <w:tblLook w:val="04A0" w:firstRow="1" w:lastRow="0" w:firstColumn="1" w:lastColumn="0" w:noHBand="0" w:noVBand="1"/>
+      </w:tblPr>
+      <w:tblGrid>
+        <w:gridCol w:w="355"/>
+        <w:gridCol w:w="360"/>
+        <w:gridCol w:w="360"/>
+      </w:tblGrid>
+      <w:tr>
+        <w:tc>
+          <w:tcPr>
+            <w:tcW w:w="355" w:type="dxa"/>
+          </w:tcPr>
+          <w:p>
+            <w:r>
+              <w:t>6</w:t>
+            </w:r>
+          </w:p>
+        </w:tc>
+        <w:tc>
+          <w:tcPr>
+            <w:tcW w:w="360" w:type="dxa"/>
+          </w:tcPr>
+          <w:p/>
+        </w:tc>
+        <w:tc>
+          <w:tcPr>
+            <w:tcW w:w="360" w:type="dxa"/>
+          </w:tcPr>
+          <w:p>
+            <w:r>
+              <w:t>2</w:t>
+            </w:r>
+          </w:p>
+        </w:tc>
+      </w:tr>
+      <w:tr>
+        <w:tc>
+          <w:tcPr>
+            <w:tcW w:w="355" w:type="dxa"/>
+          </w:tcPr>
+          <w:p>
+            <w:r>
+              <w:t>1</w:t>
+            </w:r>
+          </w:p>
+        </w:tc>
+        <w:tc>
+          <w:tcPr>
+            <w:tcW w:w="360" w:type="dxa"/>
+          </w:tcPr>
+          <w:p>
+            <w:r>
+              <w:t>4</w:t>
+            </w:r>
+          </w:p>
+        </w:tc>
+        <w:tc>
+          <w:tcPr>
+            <w:tcW w:w="360" w:type="dxa"/>
+          </w:tcPr>
+          <w:p>
+            <w:r>
+              <w:t>3</w:t>
+            </w:r>
+          </w:p>
+        </w:tc>
+      </w:tr>
+      <w:tr>
+        <w:tc>
+          <w:tcPr>
+            <w:tcW w:w="355" w:type="dxa"/>
+          </w:tcPr>
+          <w:p>
+            <w:r>
+              <w:t>7</w:t>
+            </w:r>
+          </w:p>
+        </w:tc>
+        <w:tc>
+          <w:tcPr>
+            <w:tcW w:w="360" w:type="dxa"/>
+          </w:tcPr>
+          <w:p>
+            <w:r>
+              <w:t>5</w:t>
+            </w:r>
+          </w:p>
+        </w:tc>
+        <w:tc>
+          <w:tcPr>
+            <w:tcW w:w="360" w:type="dxa"/>
+          </w:tcPr>
+          <w:p>
+            <w:r>
+              <w:t>8</w:t>
+            </w:r>
+          </w:p>
+        </w:tc>
+      </w:tr>
+    </w:tbl>
+    <w:p>
       <w:pPr>
         <w:rPr>
-          <w:lang w:eastAsia="ja-JP"/>
+          <w:rFonts w:eastAsiaTheme="minorEastAsia"/>
         </w:rPr>
       </w:pPr>
     </w:p>
     <w:p>
-      <w:pPr>
-        <w:spacing w:before="40" w:after="120" w:line="288" w:lineRule="auto"/>
-        <w:ind w:left="720"/>
-        <w:outlineLvl w:val="1"/>
-        <w:rPr>
-          <w:rFonts w:ascii="Cambria" w:eastAsia="Times New Roman" w:hAnsi="Cambria" w:cs="Times New Roman"/>
-          <w:color w:val="2E2E2E"/>
-          <w:sz w:val="22"/>
-          <w:szCs w:val="26"/>
-          <w:lang w:eastAsia="ja-JP"/>
-        </w:rPr>
-      </w:pPr>
-    </w:p>
-    <w:p>
-      <w:pPr>
-        <w:spacing w:before="40" w:after="120" w:line="288" w:lineRule="auto"/>
-        <w:ind w:left="720"/>
-        <w:outlineLvl w:val="1"/>
-        <w:rPr>
-          <w:rFonts w:ascii="Cambria" w:eastAsia="Times New Roman" w:hAnsi="Cambria" w:cs="Times New Roman"/>
-          <w:color w:val="2E2E2E"/>
-          <w:sz w:val="22"/>
-          <w:szCs w:val="26"/>
-          <w:lang w:eastAsia="ja-JP"/>
-        </w:rPr>
-      </w:pPr>
+      <m:oMathPara>
+        <m:oMath>
+          <m:r>
+            <w:rPr>
+              <w:rFonts w:ascii="Cambria Math" w:hAnsi="Cambria Math"/>
+            </w:rPr>
+            <m:t>h</m:t>
+          </m:r>
+          <m:d>
+            <m:dPr>
+              <m:ctrlPr>
+                <w:rPr>
+                  <w:rFonts w:ascii="Cambria Math" w:hAnsi="Cambria Math"/>
+                  <w:i/>
+                </w:rPr>
+              </m:ctrlPr>
+            </m:dPr>
+            <m:e>
+              <m:r>
+                <w:rPr>
+                  <w:rFonts w:ascii="Cambria Math" w:hAnsi="Cambria Math"/>
+                </w:rPr>
+                <m:t>S</m:t>
+              </m:r>
+            </m:e>
+          </m:d>
+          <m:r>
+            <w:rPr>
+              <w:rFonts w:ascii="Cambria Math" w:hAnsi="Cambria Math"/>
+            </w:rPr>
+            <m:t>=</m:t>
+          </m:r>
+          <m:nary>
+            <m:naryPr>
+              <m:chr m:val="∑"/>
+              <m:limLoc m:val="undOvr"/>
+              <m:ctrlPr>
+                <w:rPr>
+                  <w:rFonts w:ascii="Cambria Math" w:hAnsi="Cambria Math"/>
+                  <w:i/>
+                </w:rPr>
+              </m:ctrlPr>
+            </m:naryPr>
+            <m:sub>
+              <m:r>
+                <w:rPr>
+                  <w:rFonts w:ascii="Cambria Math" w:hAnsi="Cambria Math"/>
+                </w:rPr>
+                <m:t>y=0</m:t>
+              </m:r>
+            </m:sub>
+            <m:sup>
+              <m:r>
+                <w:rPr>
+                  <w:rFonts w:ascii="Cambria Math" w:hAnsi="Cambria Math"/>
+                </w:rPr>
+                <m:t>3</m:t>
+              </m:r>
+            </m:sup>
+            <m:e>
+              <m:nary>
+                <m:naryPr>
+                  <m:chr m:val="∑"/>
+                  <m:limLoc m:val="undOvr"/>
+                  <m:ctrlPr>
+                    <w:rPr>
+                      <w:rFonts w:ascii="Cambria Math" w:hAnsi="Cambria Math"/>
+                      <w:i/>
+                    </w:rPr>
+                  </m:ctrlPr>
+                </m:naryPr>
+                <m:sub>
+                  <m:r>
+                    <w:rPr>
+                      <w:rFonts w:ascii="Cambria Math" w:hAnsi="Cambria Math"/>
+                    </w:rPr>
+                    <m:t>x= 0</m:t>
+                  </m:r>
+                </m:sub>
+                <m:sup>
+                  <m:r>
+                    <w:rPr>
+                      <w:rFonts w:ascii="Cambria Math" w:hAnsi="Cambria Math"/>
+                    </w:rPr>
+                    <m:t>3</m:t>
+                  </m:r>
+                </m:sup>
+                <m:e>
+                  <m:r>
+                    <w:rPr>
+                      <w:rFonts w:ascii="Cambria Math" w:hAnsi="Cambria Math"/>
+                    </w:rPr>
+                    <m:t>Manhattan</m:t>
+                  </m:r>
+                  <m:d>
+                    <m:dPr>
+                      <m:ctrlPr>
+                        <w:rPr>
+                          <w:rFonts w:ascii="Cambria Math" w:hAnsi="Cambria Math"/>
+                          <w:i/>
+                        </w:rPr>
+                      </m:ctrlPr>
+                    </m:dPr>
+                    <m:e>
+                      <m:sSub>
+                        <m:sSubPr>
+                          <m:ctrlPr>
+                            <w:rPr>
+                              <w:rFonts w:ascii="Cambria Math" w:hAnsi="Cambria Math"/>
+                              <w:i/>
+                            </w:rPr>
+                          </m:ctrlPr>
+                        </m:sSubPr>
+                        <m:e>
+                          <m:r>
+                            <w:rPr>
+                              <w:rFonts w:ascii="Cambria Math" w:hAnsi="Cambria Math"/>
+                            </w:rPr>
+                            <m:t>S</m:t>
+                          </m:r>
+                        </m:e>
+                        <m:sub>
+                          <m:r>
+                            <w:rPr>
+                              <w:rFonts w:ascii="Cambria Math" w:hAnsi="Cambria Math"/>
+                            </w:rPr>
+                            <m:t>y,  x</m:t>
+                          </m:r>
+                        </m:sub>
+                      </m:sSub>
+                    </m:e>
+                  </m:d>
+                  <m:r>
+                    <w:rPr>
+                      <w:rFonts w:ascii="Cambria Math" w:hAnsi="Cambria Math"/>
+                    </w:rPr>
+                    <m:t>=9</m:t>
+                  </m:r>
+                </m:e>
+              </m:nary>
+            </m:e>
+          </m:nary>
+        </m:oMath>
+      </m:oMathPara>
     </w:p>
     <w:p/>
+    <w:tbl>
+      <w:tblPr>
+        <w:tblStyle w:val="TableGrid"/>
+        <w:tblW w:w="0" w:type="auto"/>
+        <w:tblLook w:val="04A0" w:firstRow="1" w:lastRow="0" w:firstColumn="1" w:lastColumn="0" w:noHBand="0" w:noVBand="1"/>
+      </w:tblPr>
+      <w:tblGrid>
+        <w:gridCol w:w="1435"/>
+        <w:gridCol w:w="1350"/>
+      </w:tblGrid>
+      <w:tr>
+        <w:tc>
+          <w:tcPr>
+            <w:tcW w:w="1435" w:type="dxa"/>
+          </w:tcPr>
+          <w:p>
+            <w:r>
+              <w:t>Algorithm</w:t>
+            </w:r>
+          </w:p>
+        </w:tc>
+        <w:tc>
+          <w:tcPr>
+            <w:tcW w:w="1350" w:type="dxa"/>
+          </w:tcPr>
+          <w:p>
+            <w:r>
+              <w:t># of states generated</w:t>
+            </w:r>
+          </w:p>
+        </w:tc>
+      </w:tr>
+      <w:tr>
+        <w:tc>
+          <w:tcPr>
+            <w:tcW w:w="1435" w:type="dxa"/>
+          </w:tcPr>
+          <w:p>
+            <w:r>
+              <w:t>BFS</w:t>
+            </w:r>
+          </w:p>
+        </w:tc>
+        <w:tc>
+          <w:tcPr>
+            <w:tcW w:w="1350" w:type="dxa"/>
+          </w:tcPr>
+          <w:p>
+            <w:r>
+              <w:t>465</w:t>
+            </w:r>
+          </w:p>
+        </w:tc>
+      </w:tr>
+      <w:tr>
+        <w:tc>
+          <w:tcPr>
+            <w:tcW w:w="1435" w:type="dxa"/>
+          </w:tcPr>
+          <w:p>
+            <w:r>
+              <w:t>DFS</w:t>
+            </w:r>
+          </w:p>
+        </w:tc>
+        <w:tc>
+          <w:tcPr>
+            <w:tcW w:w="1350" w:type="dxa"/>
+          </w:tcPr>
+          <w:p>
+            <w:r>
+              <w:t>73286</w:t>
+            </w:r>
+          </w:p>
+        </w:tc>
+      </w:tr>
+      <w:tr>
+        <w:tc>
+          <w:tcPr>
+            <w:tcW w:w="1435" w:type="dxa"/>
+          </w:tcPr>
+          <w:p>
+            <w:r>
+              <w:t>DLS</w:t>
+            </w:r>
+          </w:p>
+          <w:p>
+            <w:r>
+              <w:t xml:space="preserve">L = </w:t>
+            </w:r>
+            <w:r>
+              <w:t>21</w:t>
+            </w:r>
+          </w:p>
+        </w:tc>
+        <w:tc>
+          <w:tcPr>
+            <w:tcW w:w="1350" w:type="dxa"/>
+          </w:tcPr>
+          <w:p>
+            <w:r>
+              <w:t>73286</w:t>
+            </w:r>
+          </w:p>
+        </w:tc>
+      </w:tr>
+      <w:tr>
+        <w:tc>
+          <w:tcPr>
+            <w:tcW w:w="1435" w:type="dxa"/>
+          </w:tcPr>
+          <w:p>
+            <w:r>
+              <w:t>IDDFS</w:t>
+            </w:r>
+          </w:p>
+        </w:tc>
+        <w:tc>
+          <w:tcPr>
+            <w:tcW w:w="1350" w:type="dxa"/>
+          </w:tcPr>
+          <w:p>
+            <w:r>
+              <w:t>4673</w:t>
+            </w:r>
+          </w:p>
+        </w:tc>
+      </w:tr>
+      <w:tr>
+        <w:tc>
+          <w:tcPr>
+            <w:tcW w:w="1435" w:type="dxa"/>
+          </w:tcPr>
+          <w:p>
+            <w:r>
+              <w:t>A*</w:t>
+            </w:r>
+          </w:p>
+        </w:tc>
+        <w:tc>
+          <w:tcPr>
+            <w:tcW w:w="1350" w:type="dxa"/>
+          </w:tcPr>
+          <w:p>
+            <w:r>
+              <w:t>11</w:t>
+            </w:r>
+          </w:p>
+        </w:tc>
+      </w:tr>
+    </w:tbl>
+    <w:p>
+      <w:r>
+        <w:t xml:space="preserve"> </w:t>
+      </w:r>
+    </w:p>
     <w:sectPr>
-      <w:footerReference w:type="default" r:id="rId6"/>
+      <w:footerReference w:type="default" r:id="rId8"/>
       <w:pgSz w:w="12240" w:h="15840"/>
       <w:pgMar w:top="1440" w:right="1800" w:bottom="1080" w:left="1800" w:header="720" w:footer="720" w:gutter="0"/>
       <w:cols w:space="720"/>
@@ -1580,6 +1981,25 @@
     </w:sectPr>
   </w:body>
 </w:document>
+</file>
+
+<file path=word/endnotes.xml><?xml version="1.0" encoding="utf-8"?>
+<w:endnotes xmlns:wpc="http://schemas.microsoft.com/office/word/2010/wordprocessingCanvas" xmlns:cx="http://schemas.microsoft.com/office/drawing/2014/chartex" xmlns:cx1="http://schemas.microsoft.com/office/drawing/2015/9/8/chartex" xmlns:cx2="http://schemas.microsoft.com/office/drawing/2015/10/21/chartex" xmlns:cx3="http://schemas.microsoft.com/office/drawing/2016/5/9/chartex" xmlns:cx4="http://schemas.microsoft.com/office/drawing/2016/5/10/chartex" xmlns:cx5="http://schemas.microsoft.com/office/drawing/2016/5/11/chartex" xmlns:cx6="http://schemas.microsoft.com/office/drawing/2016/5/12/chartex" xmlns:cx7="http://schemas.microsoft.com/office/drawing/2016/5/13/chartex" xmlns:cx8="http://schemas.microsoft.com/office/drawing/2016/5/14/chartex" xmlns:mc="http://schemas.openxmlformats.org/markup-compatibility/2006" xmlns:aink="http://schemas.microsoft.com/office/drawing/2016/ink" xmlns:am3d="http://schemas.microsoft.com/office/drawing/2017/model3d" xmlns:o="urn:schemas-microsoft-com:office:office" xmlns:r="http://schemas.openxmlformats.org/officeDocument/2006/relationships" xmlns:m="http://schemas.openxmlformats.org/officeDocument/2006/math" xmlns:v="urn:schemas-microsoft-com:vml" xmlns:wp14="http://schemas.microsoft.com/office/word/2010/wordprocessingDrawing" xmlns:wp="http://schemas.openxmlformats.org/drawingml/2006/wordprocessingDrawing" xmlns:w10="urn:schemas-microsoft-com:office:word" xmlns:w="http://schemas.openxmlformats.org/wordprocessingml/2006/main" xmlns:w14="http://schemas.microsoft.com/office/word/2010/wordml" xmlns:w15="http://schemas.microsoft.com/office/word/2012/wordml" xmlns:w16cex="http://schemas.microsoft.com/office/word/2018/wordml/cex" xmlns:w16cid="http://schemas.microsoft.com/office/word/2016/wordml/cid" xmlns:w16="http://schemas.microsoft.com/office/word/2018/wordml" xmlns:w16se="http://schemas.microsoft.com/office/word/2015/wordml/symex" xmlns:wpg="http://schemas.microsoft.com/office/word/2010/wordprocessingGroup" xmlns:wpi="http://schemas.microsoft.com/office/word/2010/wordprocessingInk" xmlns:wne="http://schemas.microsoft.com/office/word/2006/wordml" xmlns:wps="http://schemas.microsoft.com/office/word/2010/wordprocessingShape" mc:Ignorable="w14 w15 w16se w16cid w16 w16cex wp14">
+  <w:endnote w:type="separator" w:id="-1">
+    <w:p>
+      <w:r>
+        <w:separator/>
+      </w:r>
+    </w:p>
+  </w:endnote>
+  <w:endnote w:type="continuationSeparator" w:id="0">
+    <w:p>
+      <w:r>
+        <w:continuationSeparator/>
+      </w:r>
+    </w:p>
+  </w:endnote>
+</w:endnotes>
 </file>
 
 <file path=word/footer1.xml><?xml version="1.0" encoding="utf-8"?>
@@ -1613,13 +2033,32 @@
 </w:ftr>
 </file>
 
+<file path=word/footnotes.xml><?xml version="1.0" encoding="utf-8"?>
+<w:footnotes xmlns:wpc="http://schemas.microsoft.com/office/word/2010/wordprocessingCanvas" xmlns:cx="http://schemas.microsoft.com/office/drawing/2014/chartex" xmlns:cx1="http://schemas.microsoft.com/office/drawing/2015/9/8/chartex" xmlns:cx2="http://schemas.microsoft.com/office/drawing/2015/10/21/chartex" xmlns:cx3="http://schemas.microsoft.com/office/drawing/2016/5/9/chartex" xmlns:cx4="http://schemas.microsoft.com/office/drawing/2016/5/10/chartex" xmlns:cx5="http://schemas.microsoft.com/office/drawing/2016/5/11/chartex" xmlns:cx6="http://schemas.microsoft.com/office/drawing/2016/5/12/chartex" xmlns:cx7="http://schemas.microsoft.com/office/drawing/2016/5/13/chartex" xmlns:cx8="http://schemas.microsoft.com/office/drawing/2016/5/14/chartex" xmlns:mc="http://schemas.openxmlformats.org/markup-compatibility/2006" xmlns:aink="http://schemas.microsoft.com/office/drawing/2016/ink" xmlns:am3d="http://schemas.microsoft.com/office/drawing/2017/model3d" xmlns:o="urn:schemas-microsoft-com:office:office" xmlns:r="http://schemas.openxmlformats.org/officeDocument/2006/relationships" xmlns:m="http://schemas.openxmlformats.org/officeDocument/2006/math" xmlns:v="urn:schemas-microsoft-com:vml" xmlns:wp14="http://schemas.microsoft.com/office/word/2010/wordprocessingDrawing" xmlns:wp="http://schemas.openxmlformats.org/drawingml/2006/wordprocessingDrawing" xmlns:w10="urn:schemas-microsoft-com:office:word" xmlns:w="http://schemas.openxmlformats.org/wordprocessingml/2006/main" xmlns:w14="http://schemas.microsoft.com/office/word/2010/wordml" xmlns:w15="http://schemas.microsoft.com/office/word/2012/wordml" xmlns:w16cex="http://schemas.microsoft.com/office/word/2018/wordml/cex" xmlns:w16cid="http://schemas.microsoft.com/office/word/2016/wordml/cid" xmlns:w16="http://schemas.microsoft.com/office/word/2018/wordml" xmlns:w16se="http://schemas.microsoft.com/office/word/2015/wordml/symex" xmlns:wpg="http://schemas.microsoft.com/office/word/2010/wordprocessingGroup" xmlns:wpi="http://schemas.microsoft.com/office/word/2010/wordprocessingInk" xmlns:wne="http://schemas.microsoft.com/office/word/2006/wordml" xmlns:wps="http://schemas.microsoft.com/office/word/2010/wordprocessingShape" mc:Ignorable="w14 w15 w16se w16cid w16 w16cex wp14">
+  <w:footnote w:type="separator" w:id="-1">
+    <w:p>
+      <w:r>
+        <w:separator/>
+      </w:r>
+    </w:p>
+  </w:footnote>
+  <w:footnote w:type="continuationSeparator" w:id="0">
+    <w:p>
+      <w:r>
+        <w:continuationSeparator/>
+      </w:r>
+    </w:p>
+  </w:footnote>
+</w:footnotes>
+</file>
+
 <file path=word/numbering.xml><?xml version="1.0" encoding="utf-8"?>
 <w:numbering xmlns:wpc="http://schemas.microsoft.com/office/word/2010/wordprocessingCanvas" xmlns:cx="http://schemas.microsoft.com/office/drawing/2014/chartex" xmlns:cx1="http://schemas.microsoft.com/office/drawing/2015/9/8/chartex" xmlns:cx2="http://schemas.microsoft.com/office/drawing/2015/10/21/chartex" xmlns:cx3="http://schemas.microsoft.com/office/drawing/2016/5/9/chartex" xmlns:cx4="http://schemas.microsoft.com/office/drawing/2016/5/10/chartex" xmlns:cx5="http://schemas.microsoft.com/office/drawing/2016/5/11/chartex" xmlns:cx6="http://schemas.microsoft.com/office/drawing/2016/5/12/chartex" xmlns:cx7="http://schemas.microsoft.com/office/drawing/2016/5/13/chartex" xmlns:cx8="http://schemas.microsoft.com/office/drawing/2016/5/14/chartex" xmlns:mc="http://schemas.openxmlformats.org/markup-compatibility/2006" xmlns:aink="http://schemas.microsoft.com/office/drawing/2016/ink" xmlns:am3d="http://schemas.microsoft.com/office/drawing/2017/model3d" xmlns:o="urn:schemas-microsoft-com:office:office" xmlns:r="http://schemas.openxmlformats.org/officeDocument/2006/relationships" xmlns:m="http://schemas.openxmlformats.org/officeDocument/2006/math" xmlns:v="urn:schemas-microsoft-com:vml" xmlns:wp14="http://schemas.microsoft.com/office/word/2010/wordprocessingDrawing" xmlns:wp="http://schemas.openxmlformats.org/drawingml/2006/wordprocessingDrawing" xmlns:w10="urn:schemas-microsoft-com:office:word" xmlns:w="http://schemas.openxmlformats.org/wordprocessingml/2006/main" xmlns:w14="http://schemas.microsoft.com/office/word/2010/wordml" xmlns:w15="http://schemas.microsoft.com/office/word/2012/wordml" xmlns:w16cex="http://schemas.microsoft.com/office/word/2018/wordml/cex" xmlns:w16cid="http://schemas.microsoft.com/office/word/2016/wordml/cid" xmlns:w16="http://schemas.microsoft.com/office/word/2018/wordml" xmlns:w16se="http://schemas.microsoft.com/office/word/2015/wordml/symex" xmlns:wpg="http://schemas.microsoft.com/office/word/2010/wordprocessingGroup" xmlns:wpi="http://schemas.microsoft.com/office/word/2010/wordprocessingInk" xmlns:wne="http://schemas.microsoft.com/office/word/2006/wordml" xmlns:wps="http://schemas.microsoft.com/office/word/2010/wordprocessingShape" mc:Ignorable="w14 w15 w16se w16cid w16 w16cex wp14">
   <w:abstractNum w:abstractNumId="0" w15:restartNumberingAfterBreak="0">
-    <w:nsid w:val="3B7076DC"/>
+    <w:nsid w:val="28FC08AF"/>
     <w:multiLevelType w:val="hybridMultilevel"/>
-    <w:tmpl w:val="154C45E4"/>
-    <w:lvl w:ilvl="0" w:tplc="0F14C11E">
+    <w:tmpl w:val="2D0A5104"/>
+    <w:lvl w:ilvl="0" w:tplc="2B14F6D0">
       <w:start w:val="1"/>
       <w:numFmt w:val="upperRoman"/>
       <w:lvlText w:val="%1."/>
@@ -1705,12 +2144,12 @@
     </w:lvl>
   </w:abstractNum>
   <w:abstractNum w:abstractNumId="1" w15:restartNumberingAfterBreak="0">
-    <w:nsid w:val="54341FF5"/>
+    <w:nsid w:val="3B7076DC"/>
     <w:multiLevelType w:val="hybridMultilevel"/>
-    <w:tmpl w:val="61DC9C78"/>
-    <w:lvl w:ilvl="0" w:tplc="23FCF15E">
+    <w:tmpl w:val="154C45E4"/>
+    <w:lvl w:ilvl="0" w:tplc="0F14C11E">
       <w:start w:val="1"/>
-      <w:numFmt w:val="lowerRoman"/>
+      <w:numFmt w:val="upperRoman"/>
       <w:lvlText w:val="%1."/>
       <w:lvlJc w:val="left"/>
       <w:pPr>
@@ -1793,11 +2232,103 @@
       </w:pPr>
     </w:lvl>
   </w:abstractNum>
+  <w:abstractNum w:abstractNumId="2" w15:restartNumberingAfterBreak="0">
+    <w:nsid w:val="54341FF5"/>
+    <w:multiLevelType w:val="hybridMultilevel"/>
+    <w:tmpl w:val="61DC9C78"/>
+    <w:lvl w:ilvl="0" w:tplc="23FCF15E">
+      <w:start w:val="1"/>
+      <w:numFmt w:val="lowerRoman"/>
+      <w:lvlText w:val="%1."/>
+      <w:lvlJc w:val="left"/>
+      <w:pPr>
+        <w:ind w:left="1080" w:hanging="720"/>
+      </w:pPr>
+      <w:rPr>
+        <w:rFonts w:hint="default"/>
+      </w:rPr>
+    </w:lvl>
+    <w:lvl w:ilvl="1" w:tplc="04090019" w:tentative="1">
+      <w:start w:val="1"/>
+      <w:numFmt w:val="lowerLetter"/>
+      <w:lvlText w:val="%2."/>
+      <w:lvlJc w:val="left"/>
+      <w:pPr>
+        <w:ind w:left="1440" w:hanging="360"/>
+      </w:pPr>
+    </w:lvl>
+    <w:lvl w:ilvl="2" w:tplc="0409001B" w:tentative="1">
+      <w:start w:val="1"/>
+      <w:numFmt w:val="lowerRoman"/>
+      <w:lvlText w:val="%3."/>
+      <w:lvlJc w:val="right"/>
+      <w:pPr>
+        <w:ind w:left="2160" w:hanging="180"/>
+      </w:pPr>
+    </w:lvl>
+    <w:lvl w:ilvl="3" w:tplc="0409000F" w:tentative="1">
+      <w:start w:val="1"/>
+      <w:numFmt w:val="decimal"/>
+      <w:lvlText w:val="%4."/>
+      <w:lvlJc w:val="left"/>
+      <w:pPr>
+        <w:ind w:left="2880" w:hanging="360"/>
+      </w:pPr>
+    </w:lvl>
+    <w:lvl w:ilvl="4" w:tplc="04090019" w:tentative="1">
+      <w:start w:val="1"/>
+      <w:numFmt w:val="lowerLetter"/>
+      <w:lvlText w:val="%5."/>
+      <w:lvlJc w:val="left"/>
+      <w:pPr>
+        <w:ind w:left="3600" w:hanging="360"/>
+      </w:pPr>
+    </w:lvl>
+    <w:lvl w:ilvl="5" w:tplc="0409001B" w:tentative="1">
+      <w:start w:val="1"/>
+      <w:numFmt w:val="lowerRoman"/>
+      <w:lvlText w:val="%6."/>
+      <w:lvlJc w:val="right"/>
+      <w:pPr>
+        <w:ind w:left="4320" w:hanging="180"/>
+      </w:pPr>
+    </w:lvl>
+    <w:lvl w:ilvl="6" w:tplc="0409000F" w:tentative="1">
+      <w:start w:val="1"/>
+      <w:numFmt w:val="decimal"/>
+      <w:lvlText w:val="%7."/>
+      <w:lvlJc w:val="left"/>
+      <w:pPr>
+        <w:ind w:left="5040" w:hanging="360"/>
+      </w:pPr>
+    </w:lvl>
+    <w:lvl w:ilvl="7" w:tplc="04090019" w:tentative="1">
+      <w:start w:val="1"/>
+      <w:numFmt w:val="lowerLetter"/>
+      <w:lvlText w:val="%8."/>
+      <w:lvlJc w:val="left"/>
+      <w:pPr>
+        <w:ind w:left="5760" w:hanging="360"/>
+      </w:pPr>
+    </w:lvl>
+    <w:lvl w:ilvl="8" w:tplc="0409001B" w:tentative="1">
+      <w:start w:val="1"/>
+      <w:numFmt w:val="lowerRoman"/>
+      <w:lvlText w:val="%9."/>
+      <w:lvlJc w:val="right"/>
+      <w:pPr>
+        <w:ind w:left="6480" w:hanging="180"/>
+      </w:pPr>
+    </w:lvl>
+  </w:abstractNum>
   <w:num w:numId="1">
-    <w:abstractNumId w:val="0"/>
+    <w:abstractNumId w:val="1"/>
   </w:num>
   <w:num w:numId="2">
-    <w:abstractNumId w:val="1"/>
+    <w:abstractNumId w:val="2"/>
+  </w:num>
+  <w:num w:numId="3">
+    <w:abstractNumId w:val="0"/>
   </w:num>
 </w:numbering>
 </file>
@@ -2221,6 +2752,7 @@
   <w:style w:type="character" w:default="1" w:styleId="DefaultParagraphFont">
     <w:name w:val="Default Paragraph Font"/>
     <w:uiPriority w:val="1"/>
+    <w:semiHidden/>
     <w:unhideWhenUsed/>
   </w:style>
   <w:style w:type="table" w:default="1" w:styleId="TableNormal">
@@ -2312,6 +2844,32 @@
     <w:rPr>
       <w:color w:val="605E5C"/>
       <w:shd w:val="clear" w:color="auto" w:fill="E1DFDD"/>
+    </w:rPr>
+  </w:style>
+  <w:style w:type="table" w:styleId="TableGrid">
+    <w:name w:val="Table Grid"/>
+    <w:basedOn w:val="TableNormal"/>
+    <w:uiPriority w:val="39"/>
+    <w:rsid w:val="000D4DAF"/>
+    <w:tblPr>
+      <w:tblBorders>
+        <w:top w:val="single" w:sz="4" w:space="0" w:color="auto"/>
+        <w:left w:val="single" w:sz="4" w:space="0" w:color="auto"/>
+        <w:bottom w:val="single" w:sz="4" w:space="0" w:color="auto"/>
+        <w:right w:val="single" w:sz="4" w:space="0" w:color="auto"/>
+        <w:insideH w:val="single" w:sz="4" w:space="0" w:color="auto"/>
+        <w:insideV w:val="single" w:sz="4" w:space="0" w:color="auto"/>
+      </w:tblBorders>
+    </w:tblPr>
+  </w:style>
+  <w:style w:type="character" w:styleId="PlaceholderText">
+    <w:name w:val="Placeholder Text"/>
+    <w:basedOn w:val="DefaultParagraphFont"/>
+    <w:uiPriority w:val="99"/>
+    <w:semiHidden/>
+    <w:rsid w:val="001158F8"/>
+    <w:rPr>
+      <w:color w:val="808080"/>
     </w:rPr>
   </w:style>
 </w:styles>

</xml_diff>

<commit_message>
Added PDF - Done
</commit_message>
<xml_diff>
--- a/Written Part.docx
+++ b/Written Part.docx
@@ -888,7 +888,7 @@
                 <w:sz w:val="20"/>
                 <w:szCs w:val="20"/>
               </w:rPr>
-              <w:t>On finite graph.</w:t>
+              <w:t>No</w:t>
             </w:r>
           </w:p>
         </w:tc>
@@ -1029,23 +1029,7 @@
                 <w:rFonts w:ascii="Segoe UI" w:eastAsia="Times New Roman" w:hAnsi="Segoe UI" w:cs="Segoe UI"/>
                 <w:color w:val="24292E"/>
               </w:rPr>
-              <w:t>O(</w:t>
-            </w:r>
-            <w:proofErr w:type="spellStart"/>
-            <w:r>
-              <w:rPr>
-                <w:rFonts w:ascii="Segoe UI" w:eastAsia="Times New Roman" w:hAnsi="Segoe UI" w:cs="Segoe UI"/>
-                <w:color w:val="24292E"/>
-              </w:rPr>
-              <w:t>b^l</w:t>
-            </w:r>
-            <w:proofErr w:type="spellEnd"/>
-            <w:r>
-              <w:rPr>
-                <w:rFonts w:ascii="Segoe UI" w:eastAsia="Times New Roman" w:hAnsi="Segoe UI" w:cs="Segoe UI"/>
-                <w:color w:val="24292E"/>
-              </w:rPr>
-              <w:t>)</w:t>
+              <w:t>O(bl)</w:t>
             </w:r>
           </w:p>
         </w:tc>
@@ -1725,7 +1709,7 @@
                 <w:rPr>
                   <w:rFonts w:ascii="Cambria Math" w:hAnsi="Cambria Math"/>
                 </w:rPr>
-                <m:t>3</m:t>
+                <m:t>2</m:t>
               </m:r>
             </m:sup>
             <m:e>
@@ -1753,7 +1737,7 @@
                     <w:rPr>
                       <w:rFonts w:ascii="Cambria Math" w:hAnsi="Cambria Math"/>
                     </w:rPr>
-                    <m:t>3</m:t>
+                    <m:t>2</m:t>
                   </m:r>
                 </m:sup>
                 <m:e>
@@ -1864,7 +1848,7 @@
           </w:tcPr>
           <w:p>
             <w:r>
-              <w:t>465</w:t>
+              <w:t>1250</w:t>
             </w:r>
           </w:p>
         </w:tc>
@@ -1886,7 +1870,7 @@
           </w:tcPr>
           <w:p>
             <w:r>
-              <w:t>73286</w:t>
+              <w:t>205287</w:t>
             </w:r>
           </w:p>
         </w:tc>
@@ -1898,7 +1882,13 @@
           </w:tcPr>
           <w:p>
             <w:r>
-              <w:t>DLS</w:t>
+              <w:t>DL</w:t>
+            </w:r>
+            <w:r>
+              <w:t>DF</w:t>
+            </w:r>
+            <w:r>
+              <w:t>S</w:t>
             </w:r>
           </w:p>
           <w:p>
@@ -1906,7 +1896,7 @@
               <w:t xml:space="preserve">L = </w:t>
             </w:r>
             <w:r>
-              <w:t>21</w:t>
+              <w:t>12</w:t>
             </w:r>
           </w:p>
         </w:tc>
@@ -1916,7 +1906,7 @@
           </w:tcPr>
           <w:p>
             <w:r>
-              <w:t>73286</w:t>
+              <w:t>1737</w:t>
             </w:r>
           </w:p>
         </w:tc>
@@ -1960,7 +1950,7 @@
           </w:tcPr>
           <w:p>
             <w:r>
-              <w:t>11</w:t>
+              <w:t>32</w:t>
             </w:r>
           </w:p>
         </w:tc>

</xml_diff>